<commit_message>
report done! (except extra section)
</commit_message>
<xml_diff>
--- a/lab1/report.docx
+++ b/lab1/report.docx
@@ -1241,7 +1241,7 @@
         <w:pStyle w:val="a7"/>
         <w:ind w:left="960"/>
         <w:rPr>
-          <w:rFonts w:ascii="微軟正黑體" w:eastAsia="微軟正黑體" w:hAnsi="微軟正黑體" w:hint="eastAsia"/>
+          <w:rFonts w:ascii="微軟正黑體" w:eastAsia="微軟正黑體" w:hAnsi="微軟正黑體"/>
         </w:rPr>
       </w:pPr>
       <w:r>
@@ -1512,21 +1512,7 @@
         <w:rPr>
           <w:rFonts w:ascii="微軟正黑體" w:eastAsia="微軟正黑體" w:hAnsi="微軟正黑體" w:hint="eastAsia"/>
         </w:rPr>
-        <w:t>，並計算出每</w:t>
-      </w:r>
-      <w:proofErr w:type="gramStart"/>
-      <w:r>
-        <w:rPr>
-          <w:rFonts w:ascii="微軟正黑體" w:eastAsia="微軟正黑體" w:hAnsi="微軟正黑體" w:hint="eastAsia"/>
-        </w:rPr>
-        <w:t>個</w:t>
-      </w:r>
-      <w:proofErr w:type="gramEnd"/>
-      <w:r>
-        <w:rPr>
-          <w:rFonts w:ascii="微軟正黑體" w:eastAsia="微軟正黑體" w:hAnsi="微軟正黑體" w:hint="eastAsia"/>
-        </w:rPr>
-        <w:t>w</w:t>
+        <w:t>，並計算出每個w</w:t>
       </w:r>
       <w:r>
         <w:rPr>
@@ -1546,19 +1532,11 @@
         </w:rPr>
         <w:t>oss</w:t>
       </w:r>
-      <w:proofErr w:type="gramStart"/>
-      <w:r>
-        <w:rPr>
-          <w:rFonts w:ascii="微軟正黑體" w:eastAsia="微軟正黑體" w:hAnsi="微軟正黑體" w:hint="eastAsia"/>
-        </w:rPr>
-        <w:t>的偏微</w:t>
-      </w:r>
-      <w:proofErr w:type="gramEnd"/>
-      <w:r>
-        <w:rPr>
-          <w:rFonts w:ascii="微軟正黑體" w:eastAsia="微軟正黑體" w:hAnsi="微軟正黑體" w:hint="eastAsia"/>
-        </w:rPr>
-        <w:t xml:space="preserve"> </w:t>
+      <w:r>
+        <w:rPr>
+          <w:rFonts w:ascii="微軟正黑體" w:eastAsia="微軟正黑體" w:hAnsi="微軟正黑體" w:hint="eastAsia"/>
+        </w:rPr>
+        <w:t xml:space="preserve">的偏微 </w:t>
       </w:r>
       <w:r>
         <w:rPr>
@@ -1600,21 +1578,7 @@
         <w:rPr>
           <w:rFonts w:ascii="微軟正黑體" w:eastAsia="微軟正黑體" w:hAnsi="微軟正黑體" w:hint="eastAsia"/>
         </w:rPr>
-        <w:t>利用weight對loss的</w:t>
-      </w:r>
-      <w:proofErr w:type="gramStart"/>
-      <w:r>
-        <w:rPr>
-          <w:rFonts w:ascii="微軟正黑體" w:eastAsia="微軟正黑體" w:hAnsi="微軟正黑體" w:hint="eastAsia"/>
-        </w:rPr>
-        <w:t>偏微去</w:t>
-      </w:r>
-      <w:proofErr w:type="gramEnd"/>
-      <w:r>
-        <w:rPr>
-          <w:rFonts w:ascii="微軟正黑體" w:eastAsia="微軟正黑體" w:hAnsi="微軟正黑體" w:hint="eastAsia"/>
-        </w:rPr>
-        <w:t>更新w</w:t>
+        <w:t>利用weight對loss的偏微去更新w</w:t>
       </w:r>
       <w:r>
         <w:rPr>
@@ -2069,6 +2033,7 @@
             <w:r>
               <w:rPr>
                 <w:rFonts w:ascii="微軟正黑體" w:eastAsia="微軟正黑體" w:hAnsi="微軟正黑體"/>
+                <w:noProof/>
               </w:rPr>
               <w:drawing>
                 <wp:inline distT="0" distB="0" distL="0" distR="0" wp14:anchorId="2C71EAE1" wp14:editId="294C8EEF">
@@ -2123,6 +2088,7 @@
             <w:r>
               <w:rPr>
                 <w:rFonts w:ascii="微軟正黑體" w:eastAsia="微軟正黑體" w:hAnsi="微軟正黑體"/>
+                <w:noProof/>
               </w:rPr>
               <w:drawing>
                 <wp:inline distT="0" distB="0" distL="0" distR="0" wp14:anchorId="16577EA0" wp14:editId="35A16D15">
@@ -2362,6 +2328,7 @@
             <w:r>
               <w:rPr>
                 <w:rFonts w:ascii="微軟正黑體" w:eastAsia="微軟正黑體" w:hAnsi="微軟正黑體"/>
+                <w:noProof/>
               </w:rPr>
               <w:lastRenderedPageBreak/>
               <w:drawing>
@@ -2473,6 +2440,7 @@
             <w:r>
               <w:rPr>
                 <w:rFonts w:ascii="微軟正黑體" w:eastAsia="微軟正黑體" w:hAnsi="微軟正黑體"/>
+                <w:noProof/>
               </w:rPr>
               <w:lastRenderedPageBreak/>
               <w:drawing>
@@ -2664,6 +2632,7 @@
             <w:r>
               <w:rPr>
                 <w:rFonts w:ascii="微軟正黑體" w:eastAsia="微軟正黑體" w:hAnsi="微軟正黑體"/>
+                <w:noProof/>
               </w:rPr>
               <w:drawing>
                 <wp:inline distT="0" distB="0" distL="0" distR="0" wp14:anchorId="7093F0C8" wp14:editId="01D44CEF">
@@ -2725,6 +2694,7 @@
             <w:r>
               <w:rPr>
                 <w:rFonts w:ascii="微軟正黑體" w:eastAsia="微軟正黑體" w:hAnsi="微軟正黑體"/>
+                <w:noProof/>
               </w:rPr>
               <w:drawing>
                 <wp:inline distT="0" distB="0" distL="0" distR="0" wp14:anchorId="3070F5D1" wp14:editId="3F37B491">
@@ -2856,24 +2826,6 @@
         <w:rPr>
           <w:rFonts w:ascii="微軟正黑體" w:eastAsia="微軟正黑體" w:hAnsi="微軟正黑體" w:hint="eastAsia"/>
         </w:rPr>
-        <w:t xml:space="preserve">，應該是因為XOR </w:t>
-      </w:r>
-      <w:r>
-        <w:rPr>
-          <w:rFonts w:ascii="微軟正黑體" w:eastAsia="微軟正黑體" w:hAnsi="微軟正黑體"/>
-        </w:rPr>
-        <w:t>data</w:t>
-      </w:r>
-      <w:r>
-        <w:rPr>
-          <w:rFonts w:ascii="微軟正黑體" w:eastAsia="微軟正黑體" w:hAnsi="微軟正黑體" w:hint="eastAsia"/>
-        </w:rPr>
-        <w:t>是一個非線性可分資料，較難處理</w:t>
-      </w:r>
-      <w:r>
-        <w:rPr>
-          <w:rFonts w:ascii="微軟正黑體" w:eastAsia="微軟正黑體" w:hAnsi="微軟正黑體" w:hint="eastAsia"/>
-        </w:rPr>
         <w:t>。</w:t>
       </w:r>
     </w:p>
@@ -2928,7 +2880,7 @@
         <w:pStyle w:val="a7"/>
         <w:ind w:left="960"/>
         <w:rPr>
-          <w:rFonts w:ascii="微軟正黑體" w:eastAsia="微軟正黑體" w:hAnsi="微軟正黑體" w:hint="eastAsia"/>
+          <w:rFonts w:ascii="微軟正黑體" w:eastAsia="微軟正黑體" w:hAnsi="微軟正黑體"/>
         </w:rPr>
       </w:pPr>
       <w:r>
@@ -3034,7 +2986,7 @@
               <w:ind w:left="0"/>
               <w:jc w:val="center"/>
               <w:rPr>
-                <w:rFonts w:ascii="微軟正黑體" w:eastAsia="微軟正黑體" w:hAnsi="微軟正黑體" w:hint="eastAsia"/>
+                <w:rFonts w:ascii="微軟正黑體" w:eastAsia="微軟正黑體" w:hAnsi="微軟正黑體"/>
               </w:rPr>
             </w:pPr>
             <w:r>
@@ -3184,7 +3136,7 @@
               <w:ind w:left="0"/>
               <w:jc w:val="center"/>
               <w:rPr>
-                <w:rFonts w:ascii="微軟正黑體" w:eastAsia="微軟正黑體" w:hAnsi="微軟正黑體" w:hint="eastAsia"/>
+                <w:rFonts w:ascii="微軟正黑體" w:eastAsia="微軟正黑體" w:hAnsi="微軟正黑體"/>
                 <w:noProof/>
               </w:rPr>
             </w:pPr>
@@ -3376,7 +3328,7 @@
               <w:ind w:left="0"/>
               <w:jc w:val="center"/>
               <w:rPr>
-                <w:rFonts w:ascii="微軟正黑體" w:eastAsia="微軟正黑體" w:hAnsi="微軟正黑體" w:hint="eastAsia"/>
+                <w:rFonts w:ascii="微軟正黑體" w:eastAsia="微軟正黑體" w:hAnsi="微軟正黑體"/>
                 <w:noProof/>
               </w:rPr>
             </w:pPr>
@@ -3448,6 +3400,7 @@
             <w:r>
               <w:rPr>
                 <w:rFonts w:ascii="微軟正黑體" w:eastAsia="微軟正黑體" w:hAnsi="微軟正黑體"/>
+                <w:noProof/>
               </w:rPr>
               <w:drawing>
                 <wp:inline distT="0" distB="0" distL="0" distR="0" wp14:anchorId="4A9E178B" wp14:editId="5A342337">
@@ -3504,6 +3457,7 @@
             <w:r>
               <w:rPr>
                 <w:rFonts w:ascii="微軟正黑體" w:eastAsia="微軟正黑體" w:hAnsi="微軟正黑體"/>
+                <w:noProof/>
               </w:rPr>
               <w:drawing>
                 <wp:inline distT="0" distB="0" distL="0" distR="0" wp14:anchorId="20380044" wp14:editId="1F6EF617">
@@ -3560,6 +3514,7 @@
             <w:r>
               <w:rPr>
                 <w:rFonts w:ascii="微軟正黑體" w:eastAsia="微軟正黑體" w:hAnsi="微軟正黑體"/>
+                <w:noProof/>
               </w:rPr>
               <w:drawing>
                 <wp:inline distT="0" distB="0" distL="0" distR="0" wp14:anchorId="077A3360" wp14:editId="76118E5D">
@@ -3604,20 +3559,104 @@
     <w:p>
       <w:pPr>
         <w:rPr>
-          <w:rFonts w:ascii="微軟正黑體" w:eastAsia="微軟正黑體" w:hAnsi="微軟正黑體"/>
-        </w:rPr>
-      </w:pPr>
-      <w:r>
-        <w:rPr>
-          <w:rFonts w:ascii="微軟正黑體" w:eastAsia="微軟正黑體" w:hAnsi="微軟正黑體"/>
-        </w:rPr>
-        <w:tab/>
-      </w:r>
-      <w:r>
-        <w:rPr>
-          <w:rFonts w:ascii="微軟正黑體" w:eastAsia="微軟正黑體" w:hAnsi="微軟正黑體"/>
-        </w:rPr>
-        <w:tab/>
+          <w:rFonts w:ascii="微軟正黑體" w:eastAsia="微軟正黑體" w:hAnsi="微軟正黑體" w:hint="eastAsia"/>
+        </w:rPr>
+      </w:pPr>
+      <w:r>
+        <w:rPr>
+          <w:rFonts w:ascii="微軟正黑體" w:eastAsia="微軟正黑體" w:hAnsi="微軟正黑體" w:hint="eastAsia"/>
+        </w:rPr>
+        <w:t>由上表可以看到雖然結果都是預測正確，但是在learning curve的部分是有些差異，</w:t>
+      </w:r>
+      <w:r>
+        <w:rPr>
+          <w:rFonts w:ascii="微軟正黑體" w:eastAsia="微軟正黑體" w:hAnsi="微軟正黑體" w:hint="eastAsia"/>
+        </w:rPr>
+        <w:t>設為</w:t>
+      </w:r>
+      <w:r>
+        <w:rPr>
+          <w:rFonts w:ascii="微軟正黑體" w:eastAsia="微軟正黑體" w:hAnsi="微軟正黑體"/>
+        </w:rPr>
+        <w:t>1</w:t>
+      </w:r>
+      <w:r>
+        <w:rPr>
+          <w:rFonts w:ascii="微軟正黑體" w:eastAsia="微軟正黑體" w:hAnsi="微軟正黑體" w:hint="eastAsia"/>
+        </w:rPr>
+        <w:t>時比較快達到</w:t>
+      </w:r>
+      <w:r>
+        <w:rPr>
+          <w:rFonts w:ascii="微軟正黑體" w:eastAsia="微軟正黑體" w:hAnsi="微軟正黑體" w:hint="eastAsia"/>
+        </w:rPr>
+        <w:t>較</w:t>
+      </w:r>
+      <w:r>
+        <w:rPr>
+          <w:rFonts w:ascii="微軟正黑體" w:eastAsia="微軟正黑體" w:hAnsi="微軟正黑體" w:hint="eastAsia"/>
+        </w:rPr>
+        <w:t>小的loss值，設為</w:t>
+      </w:r>
+      <w:r>
+        <w:rPr>
+          <w:rFonts w:ascii="微軟正黑體" w:eastAsia="微軟正黑體" w:hAnsi="微軟正黑體"/>
+        </w:rPr>
+        <w:t>10</w:t>
+      </w:r>
+      <w:r>
+        <w:rPr>
+          <w:rFonts w:ascii="微軟正黑體" w:eastAsia="微軟正黑體" w:hAnsi="微軟正黑體" w:hint="eastAsia"/>
+        </w:rPr>
+        <w:t>時則更快收斂，且有時l</w:t>
+      </w:r>
+      <w:r>
+        <w:rPr>
+          <w:rFonts w:ascii="微軟正黑體" w:eastAsia="微軟正黑體" w:hAnsi="微軟正黑體"/>
+        </w:rPr>
+        <w:t>o</w:t>
+      </w:r>
+      <w:r>
+        <w:rPr>
+          <w:rFonts w:ascii="微軟正黑體" w:eastAsia="微軟正黑體" w:hAnsi="微軟正黑體" w:hint="eastAsia"/>
+        </w:rPr>
+        <w:t>s</w:t>
+      </w:r>
+      <w:r>
+        <w:rPr>
+          <w:rFonts w:ascii="微軟正黑體" w:eastAsia="微軟正黑體" w:hAnsi="微軟正黑體"/>
+        </w:rPr>
+        <w:t>s</w:t>
+      </w:r>
+      <w:r>
+        <w:rPr>
+          <w:rFonts w:ascii="微軟正黑體" w:eastAsia="微軟正黑體" w:hAnsi="微軟正黑體" w:hint="eastAsia"/>
+        </w:rPr>
+        <w:t>會往上升，因此L</w:t>
+      </w:r>
+      <w:r>
+        <w:rPr>
+          <w:rFonts w:ascii="微軟正黑體" w:eastAsia="微軟正黑體" w:hAnsi="微軟正黑體"/>
+        </w:rPr>
+        <w:t>earning</w:t>
+      </w:r>
+      <w:r>
+        <w:rPr>
+          <w:rFonts w:ascii="微軟正黑體" w:eastAsia="微軟正黑體" w:hAnsi="微軟正黑體" w:hint="eastAsia"/>
+        </w:rPr>
+        <w:t xml:space="preserve"> </w:t>
+      </w:r>
+      <w:r>
+        <w:rPr>
+          <w:rFonts w:ascii="微軟正黑體" w:eastAsia="微軟正黑體" w:hAnsi="微軟正黑體"/>
+        </w:rPr>
+        <w:t>curve</w:t>
+      </w:r>
+      <w:r>
+        <w:rPr>
+          <w:rFonts w:ascii="微軟正黑體" w:eastAsia="微軟正黑體" w:hAnsi="微軟正黑體" w:hint="eastAsia"/>
+        </w:rPr>
+        <w:t>看起來有上下震盪的感覺。</w:t>
       </w:r>
     </w:p>
     <w:p>
@@ -3671,6 +3710,7 @@
               <w:rPr>
                 <w:rFonts w:ascii="微軟正黑體" w:eastAsia="微軟正黑體" w:hAnsi="微軟正黑體" w:hint="eastAsia"/>
               </w:rPr>
+              <w:lastRenderedPageBreak/>
               <w:t>0</w:t>
             </w:r>
             <w:r>
@@ -3716,7 +3756,7 @@
               <w:ind w:left="0"/>
               <w:jc w:val="center"/>
               <w:rPr>
-                <w:rFonts w:ascii="微軟正黑體" w:eastAsia="微軟正黑體" w:hAnsi="微軟正黑體" w:hint="eastAsia"/>
+                <w:rFonts w:ascii="微軟正黑體" w:eastAsia="微軟正黑體" w:hAnsi="微軟正黑體"/>
               </w:rPr>
             </w:pPr>
             <w:r>
@@ -3748,7 +3788,6 @@
                 <w:rFonts w:ascii="微軟正黑體" w:eastAsia="微軟正黑體" w:hAnsi="微軟正黑體" w:hint="eastAsia"/>
                 <w:noProof/>
               </w:rPr>
-              <w:lastRenderedPageBreak/>
               <w:drawing>
                 <wp:inline distT="0" distB="0" distL="0" distR="0" wp14:anchorId="2B15F88C" wp14:editId="010EBF94">
                   <wp:extent cx="1569781" cy="1118886"/>
@@ -3867,7 +3906,7 @@
               <w:ind w:left="0"/>
               <w:jc w:val="center"/>
               <w:rPr>
-                <w:rFonts w:ascii="微軟正黑體" w:eastAsia="微軟正黑體" w:hAnsi="微軟正黑體" w:hint="eastAsia"/>
+                <w:rFonts w:ascii="微軟正黑體" w:eastAsia="微軟正黑體" w:hAnsi="微軟正黑體"/>
                 <w:noProof/>
               </w:rPr>
             </w:pPr>
@@ -4059,7 +4098,7 @@
               <w:ind w:left="0"/>
               <w:jc w:val="center"/>
               <w:rPr>
-                <w:rFonts w:ascii="微軟正黑體" w:eastAsia="微軟正黑體" w:hAnsi="微軟正黑體" w:hint="eastAsia"/>
+                <w:rFonts w:ascii="微軟正黑體" w:eastAsia="微軟正黑體" w:hAnsi="微軟正黑體"/>
                 <w:noProof/>
               </w:rPr>
             </w:pPr>
@@ -4131,6 +4170,7 @@
             <w:r>
               <w:rPr>
                 <w:rFonts w:ascii="微軟正黑體" w:eastAsia="微軟正黑體" w:hAnsi="微軟正黑體"/>
+                <w:noProof/>
               </w:rPr>
               <w:drawing>
                 <wp:inline distT="0" distB="0" distL="0" distR="0" wp14:anchorId="7D84D6CC" wp14:editId="6C315627">
@@ -4187,6 +4227,7 @@
             <w:r>
               <w:rPr>
                 <w:rFonts w:ascii="微軟正黑體" w:eastAsia="微軟正黑體" w:hAnsi="微軟正黑體"/>
+                <w:noProof/>
               </w:rPr>
               <w:drawing>
                 <wp:inline distT="0" distB="0" distL="0" distR="0" wp14:anchorId="0FFD2F39" wp14:editId="6FBC1EF4">
@@ -4243,6 +4284,7 @@
             <w:r>
               <w:rPr>
                 <w:rFonts w:ascii="微軟正黑體" w:eastAsia="微軟正黑體" w:hAnsi="微軟正黑體"/>
+                <w:noProof/>
               </w:rPr>
               <w:drawing>
                 <wp:inline distT="0" distB="0" distL="0" distR="0" wp14:anchorId="2242FDB8" wp14:editId="7F0C44BF">
@@ -4286,12 +4328,82 @@
     </w:tbl>
     <w:p>
       <w:pPr>
-        <w:pStyle w:val="a7"/>
-        <w:ind w:left="1440"/>
-        <w:rPr>
-          <w:rFonts w:ascii="微軟正黑體" w:eastAsia="微軟正黑體" w:hAnsi="微軟正黑體"/>
-        </w:rPr>
-      </w:pPr>
+        <w:rPr>
+          <w:rFonts w:ascii="微軟正黑體" w:eastAsia="微軟正黑體" w:hAnsi="微軟正黑體" w:hint="eastAsia"/>
+        </w:rPr>
+      </w:pPr>
+      <w:r>
+        <w:rPr>
+          <w:rFonts w:ascii="微軟正黑體" w:eastAsia="微軟正黑體" w:hAnsi="微軟正黑體" w:hint="eastAsia"/>
+        </w:rPr>
+        <w:t>同樣結果也是都預測正確，但是</w:t>
+      </w:r>
+      <w:r>
+        <w:rPr>
+          <w:rFonts w:ascii="微軟正黑體" w:eastAsia="微軟正黑體" w:hAnsi="微軟正黑體" w:hint="eastAsia"/>
+        </w:rPr>
+        <w:t>相較於l</w:t>
+      </w:r>
+      <w:r>
+        <w:rPr>
+          <w:rFonts w:ascii="微軟正黑體" w:eastAsia="微軟正黑體" w:hAnsi="微軟正黑體"/>
+        </w:rPr>
+        <w:t>inear data</w:t>
+      </w:r>
+      <w:r>
+        <w:rPr>
+          <w:rFonts w:ascii="微軟正黑體" w:eastAsia="微軟正黑體" w:hAnsi="微軟正黑體" w:hint="eastAsia"/>
+        </w:rPr>
+        <w:t>，</w:t>
+      </w:r>
+      <w:r>
+        <w:rPr>
+          <w:rFonts w:ascii="微軟正黑體" w:eastAsia="微軟正黑體" w:hAnsi="微軟正黑體" w:hint="eastAsia"/>
+        </w:rPr>
+        <w:t>更明顯看到設為1很快收斂，</w:t>
+      </w:r>
+      <w:r>
+        <w:rPr>
+          <w:rFonts w:ascii="微軟正黑體" w:eastAsia="微軟正黑體" w:hAnsi="微軟正黑體" w:hint="eastAsia"/>
+        </w:rPr>
+        <w:t>而設為1</w:t>
+      </w:r>
+      <w:r>
+        <w:rPr>
+          <w:rFonts w:ascii="微軟正黑體" w:eastAsia="微軟正黑體" w:hAnsi="微軟正黑體"/>
+        </w:rPr>
+        <w:t>0</w:t>
+      </w:r>
+      <w:r>
+        <w:rPr>
+          <w:rFonts w:ascii="微軟正黑體" w:eastAsia="微軟正黑體" w:hAnsi="微軟正黑體" w:hint="eastAsia"/>
+        </w:rPr>
+        <w:t>則又更快收斂，並且過程中l</w:t>
+      </w:r>
+      <w:r>
+        <w:rPr>
+          <w:rFonts w:ascii="微軟正黑體" w:eastAsia="微軟正黑體" w:hAnsi="微軟正黑體"/>
+        </w:rPr>
+        <w:t>oss</w:t>
+      </w:r>
+      <w:r>
+        <w:rPr>
+          <w:rFonts w:ascii="微軟正黑體" w:eastAsia="微軟正黑體" w:hAnsi="微軟正黑體" w:hint="eastAsia"/>
+        </w:rPr>
+        <w:t>有大幅度的上升，因此</w:t>
+      </w:r>
+      <w:r>
+        <w:rPr>
+          <w:rFonts w:ascii="微軟正黑體" w:eastAsia="微軟正黑體" w:hAnsi="微軟正黑體"/>
+        </w:rPr>
+        <w:t>learning curve</w:t>
+      </w:r>
+      <w:r>
+        <w:rPr>
+          <w:rFonts w:ascii="微軟正黑體" w:eastAsia="微軟正黑體" w:hAnsi="微軟正黑體" w:hint="eastAsia"/>
+        </w:rPr>
+        <w:t>看起來震盪很大。</w:t>
+      </w:r>
     </w:p>
     <w:p>
       <w:pPr>
@@ -4717,6 +4829,7 @@
                 <w:rFonts w:ascii="微軟正黑體" w:eastAsia="微軟正黑體" w:hAnsi="微軟正黑體" w:hint="eastAsia"/>
                 <w:noProof/>
               </w:rPr>
+              <w:lastRenderedPageBreak/>
               <w:drawing>
                 <wp:inline distT="0" distB="0" distL="0" distR="0" wp14:anchorId="16B133E3" wp14:editId="1E9A5D1C">
                   <wp:extent cx="1533301" cy="1111544"/>
@@ -4906,8 +5019,8 @@
             <w:r>
               <w:rPr>
                 <w:rFonts w:ascii="微軟正黑體" w:eastAsia="微軟正黑體" w:hAnsi="微軟正黑體"/>
-              </w:rPr>
-              <w:lastRenderedPageBreak/>
+                <w:noProof/>
+              </w:rPr>
               <w:drawing>
                 <wp:inline distT="0" distB="0" distL="0" distR="0" wp14:anchorId="328F555C" wp14:editId="3FCA6EAF">
                   <wp:extent cx="1619885" cy="749300"/>
@@ -4963,6 +5076,7 @@
             <w:r>
               <w:rPr>
                 <w:rFonts w:ascii="微軟正黑體" w:eastAsia="微軟正黑體" w:hAnsi="微軟正黑體"/>
+                <w:noProof/>
               </w:rPr>
               <w:drawing>
                 <wp:inline distT="0" distB="0" distL="0" distR="0" wp14:anchorId="312190C9" wp14:editId="6FBC335A">
@@ -5019,6 +5133,7 @@
             <w:r>
               <w:rPr>
                 <w:rFonts w:ascii="微軟正黑體" w:eastAsia="微軟正黑體" w:hAnsi="微軟正黑體"/>
+                <w:noProof/>
               </w:rPr>
               <w:drawing>
                 <wp:inline distT="0" distB="0" distL="0" distR="0" wp14:anchorId="5B9B0887" wp14:editId="65A301E6">
@@ -5063,20 +5178,68 @@
     <w:p>
       <w:pPr>
         <w:rPr>
-          <w:rFonts w:ascii="微軟正黑體" w:eastAsia="微軟正黑體" w:hAnsi="微軟正黑體"/>
-        </w:rPr>
-      </w:pPr>
-      <w:r>
-        <w:rPr>
-          <w:rFonts w:ascii="微軟正黑體" w:eastAsia="微軟正黑體" w:hAnsi="微軟正黑體"/>
-        </w:rPr>
-        <w:tab/>
-      </w:r>
-      <w:r>
-        <w:rPr>
-          <w:rFonts w:ascii="微軟正黑體" w:eastAsia="微軟正黑體" w:hAnsi="微軟正黑體"/>
-        </w:rPr>
-        <w:tab/>
+          <w:rFonts w:ascii="微軟正黑體" w:eastAsia="微軟正黑體" w:hAnsi="微軟正黑體" w:hint="eastAsia"/>
+        </w:rPr>
+      </w:pPr>
+      <w:r>
+        <w:rPr>
+          <w:rFonts w:ascii="微軟正黑體" w:eastAsia="微軟正黑體" w:hAnsi="微軟正黑體" w:hint="eastAsia"/>
+        </w:rPr>
+        <w:t>結果都預測正確</w:t>
+      </w:r>
+      <w:r>
+        <w:rPr>
+          <w:rFonts w:ascii="微軟正黑體" w:eastAsia="微軟正黑體" w:hAnsi="微軟正黑體" w:hint="eastAsia"/>
+        </w:rPr>
+        <w:t>，設為(2</w:t>
+      </w:r>
+      <w:r>
+        <w:rPr>
+          <w:rFonts w:ascii="微軟正黑體" w:eastAsia="微軟正黑體" w:hAnsi="微軟正黑體"/>
+        </w:rPr>
+        <w:t>, 2)</w:t>
+      </w:r>
+      <w:r>
+        <w:rPr>
+          <w:rFonts w:ascii="微軟正黑體" w:eastAsia="微軟正黑體" w:hAnsi="微軟正黑體" w:hint="eastAsia"/>
+        </w:rPr>
+        <w:t>時初始的Loss最小，再來是(</w:t>
+      </w:r>
+      <w:r>
+        <w:rPr>
+          <w:rFonts w:ascii="微軟正黑體" w:eastAsia="微軟正黑體" w:hAnsi="微軟正黑體"/>
+        </w:rPr>
+        <w:t>10, 10)</w:t>
+      </w:r>
+      <w:r>
+        <w:rPr>
+          <w:rFonts w:ascii="微軟正黑體" w:eastAsia="微軟正黑體" w:hAnsi="微軟正黑體" w:hint="eastAsia"/>
+        </w:rPr>
+        <w:t>，而(</w:t>
+      </w:r>
+      <w:r>
+        <w:rPr>
+          <w:rFonts w:ascii="微軟正黑體" w:eastAsia="微軟正黑體" w:hAnsi="微軟正黑體"/>
+        </w:rPr>
+        <w:t>100, 100)</w:t>
+      </w:r>
+      <w:r>
+        <w:rPr>
+          <w:rFonts w:ascii="微軟正黑體" w:eastAsia="微軟正黑體" w:hAnsi="微軟正黑體" w:hint="eastAsia"/>
+        </w:rPr>
+        <w:t>則是最大的，不過最後都是收斂到差不多的</w:t>
+      </w:r>
+      <w:r>
+        <w:rPr>
+          <w:rFonts w:ascii="微軟正黑體" w:eastAsia="微軟正黑體" w:hAnsi="微軟正黑體"/>
+        </w:rPr>
+        <w:t>loss</w:t>
+      </w:r>
+      <w:r>
+        <w:rPr>
+          <w:rFonts w:ascii="微軟正黑體" w:eastAsia="微軟正黑體" w:hAnsi="微軟正黑體" w:hint="eastAsia"/>
+        </w:rPr>
+        <w:t>。</w:t>
       </w:r>
     </w:p>
     <w:p>
@@ -5623,6 +5786,7 @@
             <w:r>
               <w:rPr>
                 <w:rFonts w:ascii="微軟正黑體" w:eastAsia="微軟正黑體" w:hAnsi="微軟正黑體"/>
+                <w:noProof/>
               </w:rPr>
               <w:drawing>
                 <wp:inline distT="0" distB="0" distL="0" distR="0" wp14:anchorId="3927D4F2" wp14:editId="48210E46">
@@ -5679,6 +5843,7 @@
             <w:r>
               <w:rPr>
                 <w:rFonts w:ascii="微軟正黑體" w:eastAsia="微軟正黑體" w:hAnsi="微軟正黑體"/>
+                <w:noProof/>
               </w:rPr>
               <w:drawing>
                 <wp:inline distT="0" distB="0" distL="0" distR="0" wp14:anchorId="0D283D84" wp14:editId="5BCC97EA">
@@ -5735,6 +5900,7 @@
             <w:r>
               <w:rPr>
                 <w:rFonts w:ascii="微軟正黑體" w:eastAsia="微軟正黑體" w:hAnsi="微軟正黑體"/>
+                <w:noProof/>
               </w:rPr>
               <w:drawing>
                 <wp:inline distT="0" distB="0" distL="0" distR="0" wp14:anchorId="57D348CE" wp14:editId="5F9CFBDF">
@@ -5782,6 +5948,140 @@
           <w:rFonts w:ascii="微軟正黑體" w:eastAsia="微軟正黑體" w:hAnsi="微軟正黑體"/>
         </w:rPr>
       </w:pPr>
+      <w:r>
+        <w:rPr>
+          <w:rFonts w:ascii="微軟正黑體" w:eastAsia="微軟正黑體" w:hAnsi="微軟正黑體" w:hint="eastAsia"/>
+        </w:rPr>
+        <w:t>設為(</w:t>
+      </w:r>
+      <w:r>
+        <w:rPr>
+          <w:rFonts w:ascii="微軟正黑體" w:eastAsia="微軟正黑體" w:hAnsi="微軟正黑體"/>
+        </w:rPr>
+        <w:t>2, 2)</w:t>
+      </w:r>
+      <w:r>
+        <w:rPr>
+          <w:rFonts w:ascii="微軟正黑體" w:eastAsia="微軟正黑體" w:hAnsi="微軟正黑體" w:hint="eastAsia"/>
+        </w:rPr>
+        <w:t>的</w:t>
+      </w:r>
+      <w:r>
+        <w:rPr>
+          <w:rFonts w:ascii="微軟正黑體" w:eastAsia="微軟正黑體" w:hAnsi="微軟正黑體" w:hint="eastAsia"/>
+        </w:rPr>
+        <w:t>結果讓準確率下降了約2</w:t>
+      </w:r>
+      <w:r>
+        <w:rPr>
+          <w:rFonts w:ascii="微軟正黑體" w:eastAsia="微軟正黑體" w:hAnsi="微軟正黑體"/>
+        </w:rPr>
+        <w:t>4%</w:t>
+      </w:r>
+      <w:r>
+        <w:rPr>
+          <w:rFonts w:ascii="微軟正黑體" w:eastAsia="微軟正黑體" w:hAnsi="微軟正黑體" w:hint="eastAsia"/>
+        </w:rPr>
+        <w:t>，l</w:t>
+      </w:r>
+      <w:r>
+        <w:rPr>
+          <w:rFonts w:ascii="微軟正黑體" w:eastAsia="微軟正黑體" w:hAnsi="微軟正黑體"/>
+        </w:rPr>
+        <w:t>oss</w:t>
+      </w:r>
+      <w:r>
+        <w:rPr>
+          <w:rFonts w:ascii="微軟正黑體" w:eastAsia="微軟正黑體" w:hAnsi="微軟正黑體" w:hint="eastAsia"/>
+        </w:rPr>
+        <w:t>下降較為緩慢，並且</w:t>
+      </w:r>
+      <w:r>
+        <w:rPr>
+          <w:rFonts w:ascii="微軟正黑體" w:eastAsia="微軟正黑體" w:hAnsi="微軟正黑體" w:hint="eastAsia"/>
+        </w:rPr>
+        <w:t>數值</w:t>
+      </w:r>
+      <w:r>
+        <w:rPr>
+          <w:rFonts w:ascii="微軟正黑體" w:eastAsia="微軟正黑體" w:hAnsi="微軟正黑體" w:hint="eastAsia"/>
+        </w:rPr>
+        <w:t>也較高，</w:t>
+      </w:r>
+    </w:p>
+    <w:p>
+      <w:pPr>
+        <w:rPr>
+          <w:rFonts w:ascii="微軟正黑體" w:eastAsia="微軟正黑體" w:hAnsi="微軟正黑體" w:hint="eastAsia"/>
+        </w:rPr>
+      </w:pPr>
+      <w:r>
+        <w:rPr>
+          <w:rFonts w:ascii="微軟正黑體" w:eastAsia="微軟正黑體" w:hAnsi="微軟正黑體" w:hint="eastAsia"/>
+        </w:rPr>
+        <w:lastRenderedPageBreak/>
+        <w:t>而設為(</w:t>
+      </w:r>
+      <w:r>
+        <w:rPr>
+          <w:rFonts w:ascii="微軟正黑體" w:eastAsia="微軟正黑體" w:hAnsi="微軟正黑體"/>
+        </w:rPr>
+        <w:t>100, 100)</w:t>
+      </w:r>
+      <w:r>
+        <w:rPr>
+          <w:rFonts w:ascii="微軟正黑體" w:eastAsia="微軟正黑體" w:hAnsi="微軟正黑體" w:hint="eastAsia"/>
+        </w:rPr>
+        <w:t>時的l</w:t>
+      </w:r>
+      <w:r>
+        <w:rPr>
+          <w:rFonts w:ascii="微軟正黑體" w:eastAsia="微軟正黑體" w:hAnsi="微軟正黑體"/>
+        </w:rPr>
+        <w:t>earning curve</w:t>
+      </w:r>
+      <w:r>
+        <w:rPr>
+          <w:rFonts w:ascii="微軟正黑體" w:eastAsia="微軟正黑體" w:hAnsi="微軟正黑體" w:hint="eastAsia"/>
+        </w:rPr>
+        <w:t>更快達到收斂，並且不像(1</w:t>
+      </w:r>
+      <w:r>
+        <w:rPr>
+          <w:rFonts w:ascii="微軟正黑體" w:eastAsia="微軟正黑體" w:hAnsi="微軟正黑體"/>
+        </w:rPr>
+        <w:t xml:space="preserve">0, </w:t>
+      </w:r>
+      <w:r>
+        <w:rPr>
+          <w:rFonts w:ascii="微軟正黑體" w:eastAsia="微軟正黑體" w:hAnsi="微軟正黑體" w:hint="eastAsia"/>
+        </w:rPr>
+        <w:t>1</w:t>
+      </w:r>
+      <w:r>
+        <w:rPr>
+          <w:rFonts w:ascii="微軟正黑體" w:eastAsia="微軟正黑體" w:hAnsi="微軟正黑體"/>
+        </w:rPr>
+        <w:t>0)</w:t>
+      </w:r>
+      <w:r>
+        <w:rPr>
+          <w:rFonts w:ascii="微軟正黑體" w:eastAsia="微軟正黑體" w:hAnsi="微軟正黑體" w:hint="eastAsia"/>
+        </w:rPr>
+        <w:t>有先</w:t>
+      </w:r>
+      <w:r>
+        <w:rPr>
+          <w:rFonts w:ascii="微軟正黑體" w:eastAsia="微軟正黑體" w:hAnsi="微軟正黑體" w:hint="eastAsia"/>
+        </w:rPr>
+        <w:t>維持</w:t>
+      </w:r>
+      <w:r>
+        <w:rPr>
+          <w:rFonts w:ascii="微軟正黑體" w:eastAsia="微軟正黑體" w:hAnsi="微軟正黑體" w:hint="eastAsia"/>
+        </w:rPr>
+        <w:t>一下才往下降。</w:t>
+      </w:r>
     </w:p>
     <w:p>
       <w:pPr>
@@ -5806,7 +6106,7 @@
         <w:pStyle w:val="a7"/>
         <w:ind w:left="960"/>
         <w:rPr>
-          <w:rFonts w:ascii="微軟正黑體" w:eastAsia="微軟正黑體" w:hAnsi="微軟正黑體" w:hint="eastAsia"/>
+          <w:rFonts w:ascii="微軟正黑體" w:eastAsia="微軟正黑體" w:hAnsi="微軟正黑體"/>
         </w:rPr>
       </w:pPr>
       <w:r>
@@ -5856,6 +6156,18 @@
           <w:rFonts w:ascii="微軟正黑體" w:eastAsia="微軟正黑體" w:hAnsi="微軟正黑體"/>
         </w:rPr>
         <w:t>igmoid</w:t>
+      </w:r>
+      <w:r>
+        <w:rPr>
+          <w:rFonts w:ascii="微軟正黑體" w:eastAsia="微軟正黑體" w:hAnsi="微軟正黑體" w:hint="eastAsia"/>
+        </w:rPr>
+        <w:t xml:space="preserve"> f</w:t>
+      </w:r>
+      <w:r>
+        <w:rPr>
+          <w:rFonts w:ascii="微軟正黑體" w:eastAsia="微軟正黑體" w:hAnsi="微軟正黑體"/>
+        </w:rPr>
+        <w:t>unction</w:t>
       </w:r>
       <w:r>
         <w:rPr>
@@ -5918,7 +6230,6 @@
               <w:rPr>
                 <w:rFonts w:ascii="微軟正黑體" w:eastAsia="微軟正黑體" w:hAnsi="微軟正黑體"/>
               </w:rPr>
-              <w:lastRenderedPageBreak/>
               <w:t>With activation function</w:t>
             </w:r>
           </w:p>
@@ -6233,6 +6544,7 @@
             <w:r>
               <w:rPr>
                 <w:rFonts w:ascii="微軟正黑體" w:eastAsia="微軟正黑體" w:hAnsi="微軟正黑體"/>
+                <w:noProof/>
               </w:rPr>
               <w:drawing>
                 <wp:inline distT="0" distB="0" distL="0" distR="0" wp14:anchorId="2296A379" wp14:editId="080A0C23">
@@ -6289,6 +6601,7 @@
             <w:r>
               <w:rPr>
                 <w:rFonts w:ascii="微軟正黑體" w:eastAsia="微軟正黑體" w:hAnsi="微軟正黑體"/>
+                <w:noProof/>
               </w:rPr>
               <w:drawing>
                 <wp:inline distT="0" distB="0" distL="0" distR="0" wp14:anchorId="5ADFD901" wp14:editId="5894EEE7">
@@ -6332,6 +6645,55 @@
     </w:tbl>
     <w:p>
       <w:pPr>
+        <w:rPr>
+          <w:rFonts w:ascii="微軟正黑體" w:eastAsia="微軟正黑體" w:hAnsi="微軟正黑體" w:hint="eastAsia"/>
+        </w:rPr>
+      </w:pPr>
+      <w:r>
+        <w:rPr>
+          <w:rFonts w:ascii="微軟正黑體" w:eastAsia="微軟正黑體" w:hAnsi="微軟正黑體" w:hint="eastAsia"/>
+        </w:rPr>
+        <w:t>除了剛開始Loss值較大外，</w:t>
+      </w:r>
+      <w:r>
+        <w:rPr>
+          <w:rFonts w:ascii="微軟正黑體" w:eastAsia="微軟正黑體" w:hAnsi="微軟正黑體" w:hint="eastAsia"/>
+        </w:rPr>
+        <w:t>沒有a</w:t>
+      </w:r>
+      <w:r>
+        <w:rPr>
+          <w:rFonts w:ascii="微軟正黑體" w:eastAsia="微軟正黑體" w:hAnsi="微軟正黑體"/>
+        </w:rPr>
+        <w:t>ctivation function</w:t>
+      </w:r>
+      <w:r>
+        <w:rPr>
+          <w:rFonts w:ascii="微軟正黑體" w:eastAsia="微軟正黑體" w:hAnsi="微軟正黑體" w:hint="eastAsia"/>
+        </w:rPr>
+        <w:t>對於</w:t>
+      </w:r>
+      <w:r>
+        <w:rPr>
+          <w:rFonts w:ascii="微軟正黑體" w:eastAsia="微軟正黑體" w:hAnsi="微軟正黑體" w:hint="eastAsia"/>
+        </w:rPr>
+        <w:t>Li</w:t>
+      </w:r>
+      <w:r>
+        <w:rPr>
+          <w:rFonts w:ascii="微軟正黑體" w:eastAsia="微軟正黑體" w:hAnsi="微軟正黑體"/>
+        </w:rPr>
+        <w:t>near data</w:t>
+      </w:r>
+      <w:r>
+        <w:rPr>
+          <w:rFonts w:ascii="微軟正黑體" w:eastAsia="微軟正黑體" w:hAnsi="微軟正黑體" w:hint="eastAsia"/>
+        </w:rPr>
+        <w:t>似乎是沒有甚麼很大的影響。</w:t>
+      </w:r>
+    </w:p>
+    <w:p>
+      <w:pPr>
         <w:pStyle w:val="a7"/>
         <w:numPr>
           <w:ilvl w:val="0"/>
@@ -6384,6 +6746,7 @@
               <w:rPr>
                 <w:rFonts w:ascii="微軟正黑體" w:eastAsia="微軟正黑體" w:hAnsi="微軟正黑體"/>
               </w:rPr>
+              <w:lastRenderedPageBreak/>
               <w:t>With activation function</w:t>
             </w:r>
           </w:p>
@@ -6698,8 +7061,8 @@
             <w:r>
               <w:rPr>
                 <w:rFonts w:ascii="微軟正黑體" w:eastAsia="微軟正黑體" w:hAnsi="微軟正黑體"/>
-              </w:rPr>
-              <w:lastRenderedPageBreak/>
+                <w:noProof/>
+              </w:rPr>
               <w:drawing>
                 <wp:inline distT="0" distB="0" distL="0" distR="0" wp14:anchorId="25F0B192" wp14:editId="00260245">
                   <wp:extent cx="1796994" cy="837435"/>
@@ -6755,6 +7118,7 @@
             <w:r>
               <w:rPr>
                 <w:rFonts w:ascii="微軟正黑體" w:eastAsia="微軟正黑體" w:hAnsi="微軟正黑體"/>
+                <w:noProof/>
               </w:rPr>
               <w:drawing>
                 <wp:inline distT="0" distB="0" distL="0" distR="0" wp14:anchorId="235A71A8" wp14:editId="676054DF">
@@ -6799,9 +7163,105 @@
     <w:p>
       <w:pPr>
         <w:rPr>
-          <w:rFonts w:ascii="微軟正黑體" w:eastAsia="微軟正黑體" w:hAnsi="微軟正黑體"/>
-        </w:rPr>
-      </w:pPr>
+          <w:rFonts w:ascii="微軟正黑體" w:eastAsia="微軟正黑體" w:hAnsi="微軟正黑體" w:hint="eastAsia"/>
+        </w:rPr>
+      </w:pPr>
+      <w:r>
+        <w:rPr>
+          <w:rFonts w:ascii="微軟正黑體" w:eastAsia="微軟正黑體" w:hAnsi="微軟正黑體" w:hint="eastAsia"/>
+        </w:rPr>
+        <w:t>不同於Linear data，</w:t>
+      </w:r>
+      <w:r>
+        <w:rPr>
+          <w:rFonts w:ascii="微軟正黑體" w:eastAsia="微軟正黑體" w:hAnsi="微軟正黑體" w:hint="eastAsia"/>
+        </w:rPr>
+        <w:t>沒有</w:t>
+      </w:r>
+      <w:r>
+        <w:rPr>
+          <w:rFonts w:ascii="微軟正黑體" w:eastAsia="微軟正黑體" w:hAnsi="微軟正黑體"/>
+        </w:rPr>
+        <w:t>activation functio</w:t>
+      </w:r>
+      <w:r>
+        <w:rPr>
+          <w:rFonts w:ascii="微軟正黑體" w:eastAsia="微軟正黑體" w:hAnsi="微軟正黑體"/>
+        </w:rPr>
+        <w:t>n</w:t>
+      </w:r>
+      <w:r>
+        <w:rPr>
+          <w:rFonts w:ascii="微軟正黑體" w:eastAsia="微軟正黑體" w:hAnsi="微軟正黑體" w:hint="eastAsia"/>
+        </w:rPr>
+        <w:t>對於</w:t>
+      </w:r>
+      <w:r>
+        <w:rPr>
+          <w:rFonts w:ascii="微軟正黑體" w:eastAsia="微軟正黑體" w:hAnsi="微軟正黑體"/>
+        </w:rPr>
+        <w:t>XOR data</w:t>
+      </w:r>
+      <w:r>
+        <w:rPr>
+          <w:rFonts w:ascii="微軟正黑體" w:eastAsia="微軟正黑體" w:hAnsi="微軟正黑體" w:hint="eastAsia"/>
+        </w:rPr>
+        <w:t>則是有非常大的影響，準確率直接</w:t>
+      </w:r>
+      <w:r>
+        <w:rPr>
+          <w:rFonts w:ascii="微軟正黑體" w:eastAsia="微軟正黑體" w:hAnsi="微軟正黑體" w:hint="eastAsia"/>
+        </w:rPr>
+        <w:t>下降了約5</w:t>
+      </w:r>
+      <w:r>
+        <w:rPr>
+          <w:rFonts w:ascii="微軟正黑體" w:eastAsia="微軟正黑體" w:hAnsi="微軟正黑體"/>
+        </w:rPr>
+        <w:t>3%</w:t>
+      </w:r>
+      <w:r>
+        <w:rPr>
+          <w:rFonts w:ascii="微軟正黑體" w:eastAsia="微軟正黑體" w:hAnsi="微軟正黑體" w:hint="eastAsia"/>
+        </w:rPr>
+        <w:t>，並且</w:t>
+      </w:r>
+      <w:r>
+        <w:rPr>
+          <w:rFonts w:ascii="微軟正黑體" w:eastAsia="微軟正黑體" w:hAnsi="微軟正黑體" w:hint="eastAsia"/>
+        </w:rPr>
+        <w:t>在很前面的epoch開始l</w:t>
+      </w:r>
+      <w:r>
+        <w:rPr>
+          <w:rFonts w:ascii="微軟正黑體" w:eastAsia="微軟正黑體" w:hAnsi="微軟正黑體"/>
+        </w:rPr>
+        <w:t>oss</w:t>
+      </w:r>
+      <w:r>
+        <w:rPr>
+          <w:rFonts w:ascii="微軟正黑體" w:eastAsia="微軟正黑體" w:hAnsi="微軟正黑體" w:hint="eastAsia"/>
+        </w:rPr>
+        <w:t>就一直維持在很大的值，不再</w:t>
+      </w:r>
+      <w:r>
+        <w:rPr>
+          <w:rFonts w:ascii="微軟正黑體" w:eastAsia="微軟正黑體" w:hAnsi="微軟正黑體" w:hint="eastAsia"/>
+        </w:rPr>
+        <w:t>繼續</w:t>
+      </w:r>
+      <w:r>
+        <w:rPr>
+          <w:rFonts w:ascii="微軟正黑體" w:eastAsia="微軟正黑體" w:hAnsi="微軟正黑體" w:hint="eastAsia"/>
+        </w:rPr>
+        <w:t>下降</w:t>
+      </w:r>
+      <w:r>
+        <w:rPr>
+          <w:rFonts w:ascii="微軟正黑體" w:eastAsia="微軟正黑體" w:hAnsi="微軟正黑體" w:hint="eastAsia"/>
+        </w:rPr>
+        <w:t>。</w:t>
+      </w:r>
     </w:p>
     <w:p>
       <w:pPr>
@@ -6825,6 +7285,63 @@
           <w:rFonts w:ascii="微軟正黑體" w:eastAsia="微軟正黑體" w:hAnsi="微軟正黑體"/>
         </w:rPr>
         <w:t>nything you want to share</w:t>
+      </w:r>
+    </w:p>
+    <w:p>
+      <w:pPr>
+        <w:pStyle w:val="a7"/>
+        <w:ind w:left="960"/>
+        <w:rPr>
+          <w:rFonts w:ascii="微軟正黑體" w:eastAsia="微軟正黑體" w:hAnsi="微軟正黑體" w:hint="eastAsia"/>
+        </w:rPr>
+      </w:pPr>
+      <w:r>
+        <w:rPr>
+          <w:rFonts w:ascii="微軟正黑體" w:eastAsia="微軟正黑體" w:hAnsi="微軟正黑體" w:hint="eastAsia"/>
+        </w:rPr>
+        <w:t>修改learning rate後，</w:t>
+      </w:r>
+      <w:r>
+        <w:rPr>
+          <w:rFonts w:ascii="微軟正黑體" w:eastAsia="微軟正黑體" w:hAnsi="微軟正黑體" w:hint="eastAsia"/>
+        </w:rPr>
+        <w:t>計算Lo</w:t>
+      </w:r>
+      <w:r>
+        <w:rPr>
+          <w:rFonts w:ascii="微軟正黑體" w:eastAsia="微軟正黑體" w:hAnsi="微軟正黑體"/>
+        </w:rPr>
+        <w:t>ss function</w:t>
+      </w:r>
+      <w:r>
+        <w:rPr>
+          <w:rFonts w:ascii="微軟正黑體" w:eastAsia="微軟正黑體" w:hAnsi="微軟正黑體" w:hint="eastAsia"/>
+        </w:rPr>
+        <w:t>時會</w:t>
+      </w:r>
+      <w:r>
+        <w:rPr>
+          <w:rFonts w:ascii="微軟正黑體" w:eastAsia="微軟正黑體" w:hAnsi="微軟正黑體"/>
+        </w:rPr>
+        <w:t>overflow</w:t>
+      </w:r>
+      <w:r>
+        <w:rPr>
+          <w:rFonts w:ascii="微軟正黑體" w:eastAsia="微軟正黑體" w:hAnsi="微軟正黑體" w:hint="eastAsia"/>
+        </w:rPr>
+        <w:t>，之後將N</w:t>
+      </w:r>
+      <w:r>
+        <w:rPr>
+          <w:rFonts w:ascii="微軟正黑體" w:eastAsia="微軟正黑體" w:hAnsi="微軟正黑體"/>
+        </w:rPr>
+        <w:t>etwork</w:t>
+      </w:r>
+      <w:r>
+        <w:rPr>
+          <w:rFonts w:ascii="微軟正黑體" w:eastAsia="微軟正黑體" w:hAnsi="微軟正黑體" w:hint="eastAsia"/>
+        </w:rPr>
+        <w:t>加一個很小的數值丟進去計算就解決了。</w:t>
       </w:r>
     </w:p>
     <w:bookmarkEnd w:id="0"/>
@@ -7895,7 +8412,7 @@
   <w:abstractNum w:abstractNumId="10" w15:restartNumberingAfterBreak="0">
     <w:nsid w:val="66EE1722"/>
     <w:multiLevelType w:val="hybridMultilevel"/>
-    <w:tmpl w:val="76A88A7A"/>
+    <w:tmpl w:val="A1549396"/>
     <w:lvl w:ilvl="0" w:tplc="0409001B">
       <w:start w:val="1"/>
       <w:numFmt w:val="lowerRoman"/>
@@ -8694,6 +9211,7 @@
     <w:lsdException w:name="HTML Sample" w:semiHidden="1" w:unhideWhenUsed="1"/>
     <w:lsdException w:name="HTML Typewriter" w:semiHidden="1" w:unhideWhenUsed="1"/>
     <w:lsdException w:name="HTML Variable" w:semiHidden="1" w:unhideWhenUsed="1"/>
+    <w:lsdException w:name="Normal Table" w:semiHidden="1" w:unhideWhenUsed="1"/>
     <w:lsdException w:name="annotation subject" w:semiHidden="1" w:unhideWhenUsed="1"/>
     <w:lsdException w:name="No List" w:semiHidden="1" w:unhideWhenUsed="1"/>
     <w:lsdException w:name="Outline List 1" w:semiHidden="1" w:unhideWhenUsed="1"/>
@@ -8740,8 +9258,10 @@
     <w:lsdException w:name="Table Subtle 2" w:semiHidden="1" w:unhideWhenUsed="1"/>
     <w:lsdException w:name="Table Web 1" w:semiHidden="1" w:unhideWhenUsed="1"/>
     <w:lsdException w:name="Table Web 2" w:semiHidden="1" w:unhideWhenUsed="1"/>
+    <w:lsdException w:name="Table Web 3" w:semiHidden="1" w:unhideWhenUsed="1"/>
     <w:lsdException w:name="Balloon Text" w:semiHidden="1" w:unhideWhenUsed="1"/>
     <w:lsdException w:name="Table Grid" w:uiPriority="59"/>
+    <w:lsdException w:name="Table Theme" w:semiHidden="1" w:unhideWhenUsed="1"/>
     <w:lsdException w:name="Placeholder Text" w:semiHidden="1"/>
     <w:lsdException w:name="No Spacing" w:uiPriority="1" w:qFormat="1"/>
     <w:lsdException w:name="Light Shading" w:uiPriority="60"/>

</xml_diff>